<commit_message>
commit again again again
</commit_message>
<xml_diff>
--- a/Laporan/LAPORAN UJIKOM REKAYASA PERANGKAT LUNAK.docx
+++ b/Laporan/LAPORAN UJIKOM REKAYASA PERANGKAT LUNAK.docx
@@ -8,7 +8,7 @@
         <w:rPr>
           <w:rFonts w:ascii="Times New Roman" w:hAnsi="Times New Roman" w:cs="Times New Roman"/>
           <w:b/>
-          <w:sz w:val="28"/>
+          <w:sz w:val="24"/>
           <w:szCs w:val="24"/>
         </w:rPr>
       </w:pPr>
@@ -16,7 +16,7 @@
         <w:rPr>
           <w:rFonts w:ascii="Times New Roman" w:hAnsi="Times New Roman" w:cs="Times New Roman"/>
           <w:b/>
-          <w:sz w:val="28"/>
+          <w:sz w:val="24"/>
           <w:szCs w:val="24"/>
         </w:rPr>
         <w:t xml:space="preserve"> </w:t>
@@ -25,7 +25,7 @@
         <w:rPr>
           <w:rFonts w:ascii="Times New Roman" w:hAnsi="Times New Roman" w:cs="Times New Roman"/>
           <w:b/>
-          <w:sz w:val="28"/>
+          <w:sz w:val="24"/>
           <w:szCs w:val="24"/>
         </w:rPr>
         <w:t xml:space="preserve">LAPORAN UJIKOM REKAYASA PERANGKAT LUNAK </w:t>
@@ -44,7 +44,7 @@
         <w:rPr>
           <w:rFonts w:ascii="Times New Roman" w:hAnsi="Times New Roman" w:cs="Times New Roman"/>
           <w:b/>
-          <w:sz w:val="28"/>
+          <w:sz w:val="24"/>
           <w:szCs w:val="24"/>
         </w:rPr>
         <w:t>TAHUN PELAJARAN 2023/2024</w:t>
@@ -53,23 +53,64 @@
     <w:p>
       <w:pPr>
         <w:jc w:val="center"/>
+        <w:rPr>
+          <w:sz w:val="24"/>
+          <w:szCs w:val="24"/>
+        </w:rPr>
       </w:pPr>
     </w:p>
     <w:p>
       <w:pPr>
         <w:jc w:val="center"/>
+        <w:rPr>
+          <w:sz w:val="24"/>
+          <w:szCs w:val="24"/>
+        </w:rPr>
       </w:pPr>
     </w:p>
     <w:p>
       <w:pPr>
         <w:jc w:val="center"/>
+        <w:rPr>
+          <w:sz w:val="24"/>
+          <w:szCs w:val="24"/>
+        </w:rPr>
+      </w:pPr>
+    </w:p>
+    <w:p>
+      <w:pPr>
+        <w:jc w:val="center"/>
+        <w:rPr>
+          <w:sz w:val="24"/>
+          <w:szCs w:val="24"/>
+        </w:rPr>
+      </w:pPr>
+    </w:p>
+    <w:p>
+      <w:pPr>
+        <w:jc w:val="center"/>
+        <w:rPr>
+          <w:sz w:val="24"/>
+          <w:szCs w:val="24"/>
+        </w:rPr>
+      </w:pPr>
+    </w:p>
+    <w:p>
+      <w:pPr>
+        <w:jc w:val="center"/>
+        <w:rPr>
+          <w:sz w:val="24"/>
+          <w:szCs w:val="24"/>
+        </w:rPr>
       </w:pPr>
       <w:r>
         <w:rPr>
           <w:noProof/>
+          <w:sz w:val="24"/>
+          <w:szCs w:val="24"/>
         </w:rPr>
         <w:drawing>
-          <wp:inline distT="0" distB="0" distL="0" distR="0" wp14:anchorId="181C3732" wp14:editId="0D7E3C27">
+          <wp:inline distT="0" distB="0" distL="0" distR="0" wp14:anchorId="1B7BF737" wp14:editId="7DC7B90B">
             <wp:extent cx="2828925" cy="2828925"/>
             <wp:effectExtent l="0" t="0" r="0" b="0"/>
             <wp:docPr id="1" name="Picture 1"/>
@@ -114,16 +155,28 @@
     <w:p>
       <w:pPr>
         <w:jc w:val="center"/>
+        <w:rPr>
+          <w:sz w:val="24"/>
+          <w:szCs w:val="24"/>
+        </w:rPr>
       </w:pPr>
     </w:p>
     <w:p>
       <w:pPr>
         <w:jc w:val="center"/>
+        <w:rPr>
+          <w:sz w:val="24"/>
+          <w:szCs w:val="24"/>
+        </w:rPr>
       </w:pPr>
     </w:p>
     <w:p>
       <w:pPr>
         <w:jc w:val="center"/>
+        <w:rPr>
+          <w:sz w:val="24"/>
+          <w:szCs w:val="24"/>
+        </w:rPr>
       </w:pPr>
     </w:p>
     <w:p>
@@ -149,11 +202,15 @@
         <w:jc w:val="center"/>
         <w:rPr>
           <w:rFonts w:ascii="Times New Roman" w:hAnsi="Times New Roman" w:cs="Times New Roman"/>
+          <w:sz w:val="24"/>
+          <w:szCs w:val="24"/>
         </w:rPr>
       </w:pPr>
       <w:r>
         <w:rPr>
           <w:rFonts w:ascii="Times New Roman" w:hAnsi="Times New Roman" w:cs="Times New Roman"/>
+          <w:sz w:val="24"/>
+          <w:szCs w:val="24"/>
         </w:rPr>
         <w:t>Gilar wahiditya</w:t>
       </w:r>
@@ -161,46 +218,45 @@
     <w:p>
       <w:pPr>
         <w:jc w:val="center"/>
+        <w:rPr>
+          <w:sz w:val="24"/>
+          <w:szCs w:val="24"/>
+        </w:rPr>
       </w:pPr>
     </w:p>
     <w:p>
       <w:pPr>
         <w:jc w:val="center"/>
+        <w:rPr>
+          <w:sz w:val="24"/>
+          <w:szCs w:val="24"/>
+        </w:rPr>
       </w:pPr>
     </w:p>
     <w:p>
       <w:pPr>
         <w:jc w:val="center"/>
+        <w:rPr>
+          <w:sz w:val="24"/>
+          <w:szCs w:val="24"/>
+        </w:rPr>
       </w:pPr>
     </w:p>
     <w:p>
       <w:pPr>
         <w:jc w:val="center"/>
-      </w:pPr>
-    </w:p>
-    <w:p>
-      <w:pPr>
-        <w:jc w:val="center"/>
-      </w:pPr>
-    </w:p>
-    <w:p>
-      <w:pPr>
-        <w:jc w:val="center"/>
-      </w:pPr>
-    </w:p>
-    <w:p>
-      <w:pPr>
-        <w:jc w:val="center"/>
-      </w:pPr>
-    </w:p>
-    <w:p>
-      <w:pPr>
-        <w:jc w:val="center"/>
-      </w:pPr>
-    </w:p>
-    <w:p>
-      <w:pPr>
-        <w:jc w:val="center"/>
+        <w:rPr>
+          <w:sz w:val="24"/>
+          <w:szCs w:val="24"/>
+        </w:rPr>
+      </w:pPr>
+    </w:p>
+    <w:p>
+      <w:pPr>
+        <w:rPr>
+          <w:sz w:val="24"/>
+          <w:szCs w:val="24"/>
+        </w:rPr>
       </w:pPr>
     </w:p>
     <w:p>
@@ -214,12 +270,16 @@
         <w:rPr>
           <w:rFonts w:ascii="Times New Roman" w:hAnsi="Times New Roman" w:cs="Times New Roman"/>
           <w:b/>
+          <w:sz w:val="24"/>
+          <w:szCs w:val="24"/>
         </w:rPr>
       </w:pPr>
       <w:r>
         <w:rPr>
           <w:rFonts w:ascii="Times New Roman" w:hAnsi="Times New Roman" w:cs="Times New Roman"/>
           <w:b/>
+          <w:sz w:val="24"/>
+          <w:szCs w:val="24"/>
         </w:rPr>
         <w:lastRenderedPageBreak/>
         <w:t xml:space="preserve">Persiapan </w:t>
@@ -231,6 +291,8 @@
         <w:ind w:left="426"/>
         <w:rPr>
           <w:rFonts w:ascii="Times New Roman" w:hAnsi="Times New Roman" w:cs="Times New Roman"/>
+          <w:sz w:val="24"/>
+          <w:szCs w:val="24"/>
         </w:rPr>
       </w:pPr>
     </w:p>
@@ -243,11 +305,15 @@
         </w:numPr>
         <w:rPr>
           <w:rFonts w:ascii="Times New Roman" w:hAnsi="Times New Roman" w:cs="Times New Roman"/>
+          <w:sz w:val="24"/>
+          <w:szCs w:val="24"/>
         </w:rPr>
       </w:pPr>
       <w:r>
         <w:rPr>
           <w:rFonts w:ascii="Times New Roman" w:hAnsi="Times New Roman" w:cs="Times New Roman"/>
+          <w:sz w:val="24"/>
+          <w:szCs w:val="24"/>
         </w:rPr>
         <w:t xml:space="preserve">Hardware </w:t>
       </w:r>
@@ -258,23 +324,31 @@
         <w:ind w:left="993"/>
         <w:rPr>
           <w:rFonts w:ascii="Times New Roman" w:hAnsi="Times New Roman" w:cs="Times New Roman"/>
+          <w:sz w:val="24"/>
+          <w:szCs w:val="24"/>
         </w:rPr>
       </w:pPr>
       <w:r>
         <w:rPr>
           <w:rFonts w:ascii="Times New Roman" w:hAnsi="Times New Roman" w:cs="Times New Roman"/>
+          <w:sz w:val="24"/>
+          <w:szCs w:val="24"/>
         </w:rPr>
         <w:t xml:space="preserve">Hardware yang di gunakan adalah </w:t>
       </w:r>
       <w:r>
         <w:rPr>
           <w:rFonts w:ascii="Times New Roman" w:hAnsi="Times New Roman" w:cs="Times New Roman"/>
+          <w:sz w:val="24"/>
+          <w:szCs w:val="24"/>
         </w:rPr>
         <w:t>sebagai berikut</w:t>
       </w:r>
       <w:r>
         <w:rPr>
           <w:rFonts w:ascii="Times New Roman" w:hAnsi="Times New Roman" w:cs="Times New Roman"/>
+          <w:sz w:val="24"/>
+          <w:szCs w:val="24"/>
         </w:rPr>
         <w:t>:</w:t>
       </w:r>
@@ -285,6 +359,8 @@
         <w:ind w:left="993"/>
         <w:rPr>
           <w:rFonts w:ascii="Times New Roman" w:hAnsi="Times New Roman" w:cs="Times New Roman"/>
+          <w:sz w:val="24"/>
+          <w:szCs w:val="24"/>
         </w:rPr>
       </w:pPr>
     </w:p>
@@ -297,17 +373,23 @@
         </w:numPr>
         <w:rPr>
           <w:rFonts w:ascii="Times New Roman" w:hAnsi="Times New Roman" w:cs="Times New Roman"/>
+          <w:sz w:val="24"/>
+          <w:szCs w:val="24"/>
         </w:rPr>
       </w:pPr>
       <w:r>
         <w:rPr>
           <w:rFonts w:ascii="Times New Roman" w:hAnsi="Times New Roman" w:cs="Times New Roman"/>
+          <w:sz w:val="24"/>
+          <w:szCs w:val="24"/>
         </w:rPr>
         <w:t>Pc</w:t>
       </w:r>
       <w:r>
         <w:rPr>
           <w:rFonts w:ascii="Times New Roman" w:hAnsi="Times New Roman" w:cs="Times New Roman"/>
+          <w:sz w:val="24"/>
+          <w:szCs w:val="24"/>
         </w:rPr>
         <w:t xml:space="preserve"> dan Spesifikasi</w:t>
       </w:r>
@@ -329,8 +411,8 @@
         <w:tblLook w:val="04A0" w:firstRow="1" w:lastRow="0" w:firstColumn="1" w:lastColumn="0" w:noHBand="0" w:noVBand="1"/>
       </w:tblPr>
       <w:tblGrid>
-        <w:gridCol w:w="3522"/>
-        <w:gridCol w:w="3561"/>
+        <w:gridCol w:w="3505"/>
+        <w:gridCol w:w="3578"/>
       </w:tblGrid>
       <w:tr>
         <w:trPr>
@@ -345,11 +427,15 @@
               <w:pStyle w:val="ListParagraph"/>
               <w:rPr>
                 <w:rFonts w:ascii="Times New Roman" w:hAnsi="Times New Roman" w:cs="Times New Roman"/>
+                <w:sz w:val="24"/>
+                <w:szCs w:val="24"/>
               </w:rPr>
             </w:pPr>
             <w:r>
               <w:rPr>
                 <w:rFonts w:ascii="Times New Roman" w:hAnsi="Times New Roman" w:cs="Times New Roman"/>
+                <w:sz w:val="24"/>
+                <w:szCs w:val="24"/>
               </w:rPr>
               <w:t>Pc All In One Lenovo</w:t>
             </w:r>
@@ -364,11 +450,15 @@
               <w:pStyle w:val="ListParagraph"/>
               <w:rPr>
                 <w:rFonts w:ascii="Times New Roman" w:hAnsi="Times New Roman" w:cs="Times New Roman"/>
+                <w:sz w:val="24"/>
+                <w:szCs w:val="24"/>
               </w:rPr>
             </w:pPr>
             <w:r>
               <w:rPr>
                 <w:rFonts w:ascii="Times New Roman" w:hAnsi="Times New Roman" w:cs="Times New Roman"/>
+                <w:sz w:val="24"/>
+                <w:szCs w:val="24"/>
               </w:rPr>
               <w:t>Spesifikasi</w:t>
             </w:r>
@@ -390,15 +480,19 @@
               <w:jc w:val="center"/>
               <w:rPr>
                 <w:rFonts w:ascii="Times New Roman" w:hAnsi="Times New Roman" w:cs="Times New Roman"/>
+                <w:sz w:val="24"/>
+                <w:szCs w:val="24"/>
               </w:rPr>
             </w:pPr>
             <w:r>
               <w:rPr>
                 <w:rFonts w:ascii="Times New Roman" w:hAnsi="Times New Roman" w:cs="Times New Roman"/>
                 <w:noProof/>
+                <w:sz w:val="24"/>
+                <w:szCs w:val="24"/>
               </w:rPr>
               <w:drawing>
-                <wp:inline distT="0" distB="0" distL="0" distR="0" wp14:anchorId="30E7F862" wp14:editId="4E308B90">
+                <wp:inline distT="0" distB="0" distL="0" distR="0" wp14:anchorId="7212CBF3" wp14:editId="56270F8E">
                   <wp:extent cx="1007344" cy="1152525"/>
                   <wp:effectExtent l="0" t="0" r="2540" b="0"/>
                   <wp:docPr id="2" name="Picture 2"/>
@@ -451,11 +545,15 @@
               <w:ind w:left="0"/>
               <w:rPr>
                 <w:rFonts w:ascii="Times New Roman" w:hAnsi="Times New Roman" w:cs="Times New Roman"/>
+                <w:sz w:val="24"/>
+                <w:szCs w:val="24"/>
               </w:rPr>
             </w:pPr>
             <w:r>
               <w:rPr>
                 <w:rFonts w:ascii="Times New Roman" w:hAnsi="Times New Roman" w:cs="Times New Roman"/>
+                <w:sz w:val="24"/>
+                <w:szCs w:val="24"/>
               </w:rPr>
               <w:t>Nama : pc all in one</w:t>
             </w:r>
@@ -466,11 +564,15 @@
               <w:ind w:left="0"/>
               <w:rPr>
                 <w:rFonts w:ascii="Times New Roman" w:hAnsi="Times New Roman" w:cs="Times New Roman"/>
+                <w:sz w:val="24"/>
+                <w:szCs w:val="24"/>
               </w:rPr>
             </w:pPr>
             <w:r>
               <w:rPr>
                 <w:rFonts w:ascii="Times New Roman" w:hAnsi="Times New Roman" w:cs="Times New Roman"/>
+                <w:sz w:val="24"/>
+                <w:szCs w:val="24"/>
               </w:rPr>
               <w:t>Ram : 8gb</w:t>
             </w:r>
@@ -481,11 +583,15 @@
               <w:ind w:left="0"/>
               <w:rPr>
                 <w:rFonts w:ascii="Times New Roman" w:hAnsi="Times New Roman" w:cs="Times New Roman"/>
+                <w:sz w:val="24"/>
+                <w:szCs w:val="24"/>
               </w:rPr>
             </w:pPr>
             <w:r>
               <w:rPr>
                 <w:rFonts w:ascii="Times New Roman" w:hAnsi="Times New Roman" w:cs="Times New Roman"/>
+                <w:sz w:val="24"/>
+                <w:szCs w:val="24"/>
               </w:rPr>
               <w:t>Processor : Amd A6</w:t>
             </w:r>
@@ -496,6 +602,8 @@
               <w:ind w:left="0"/>
               <w:rPr>
                 <w:rFonts w:ascii="Times New Roman" w:hAnsi="Times New Roman" w:cs="Times New Roman"/>
+                <w:sz w:val="24"/>
+                <w:szCs w:val="24"/>
               </w:rPr>
             </w:pPr>
           </w:p>
@@ -506,6 +614,8 @@
       <w:pPr>
         <w:rPr>
           <w:rFonts w:ascii="Times New Roman" w:hAnsi="Times New Roman" w:cs="Times New Roman"/>
+          <w:sz w:val="24"/>
+          <w:szCs w:val="24"/>
         </w:rPr>
       </w:pPr>
     </w:p>
@@ -516,8 +626,16 @@
           <w:ilvl w:val="0"/>
           <w:numId w:val="1"/>
         </w:numPr>
+        <w:rPr>
+          <w:sz w:val="24"/>
+          <w:szCs w:val="24"/>
+        </w:rPr>
       </w:pPr>
       <w:r>
+        <w:rPr>
+          <w:sz w:val="24"/>
+          <w:szCs w:val="24"/>
+        </w:rPr>
         <w:t xml:space="preserve">Software </w:t>
       </w:r>
     </w:p>
@@ -525,8 +643,16 @@
       <w:pPr>
         <w:pStyle w:val="ListParagraph"/>
         <w:ind w:left="993"/>
+        <w:rPr>
+          <w:sz w:val="24"/>
+          <w:szCs w:val="24"/>
+        </w:rPr>
       </w:pPr>
       <w:r>
+        <w:rPr>
+          <w:sz w:val="24"/>
+          <w:szCs w:val="24"/>
+        </w:rPr>
         <w:t>Soft ware yang di gunakan adalah sebagai berikut :</w:t>
       </w:r>
     </w:p>
@@ -537,8 +663,16 @@
           <w:ilvl w:val="0"/>
           <w:numId w:val="3"/>
         </w:numPr>
+        <w:rPr>
+          <w:sz w:val="24"/>
+          <w:szCs w:val="24"/>
+        </w:rPr>
       </w:pPr>
       <w:r>
+        <w:rPr>
+          <w:sz w:val="24"/>
+          <w:szCs w:val="24"/>
+        </w:rPr>
         <w:t xml:space="preserve">Windows 10 pro </w:t>
       </w:r>
     </w:p>
@@ -549,8 +683,16 @@
           <w:ilvl w:val="0"/>
           <w:numId w:val="3"/>
         </w:numPr>
+        <w:rPr>
+          <w:sz w:val="24"/>
+          <w:szCs w:val="24"/>
+        </w:rPr>
       </w:pPr>
       <w:r>
+        <w:rPr>
+          <w:sz w:val="24"/>
+          <w:szCs w:val="24"/>
+        </w:rPr>
         <w:t>Visual Studio Code</w:t>
       </w:r>
     </w:p>
@@ -561,17 +703,27 @@
           <w:ilvl w:val="0"/>
           <w:numId w:val="3"/>
         </w:numPr>
+        <w:rPr>
+          <w:sz w:val="24"/>
+          <w:szCs w:val="24"/>
+        </w:rPr>
       </w:pPr>
       <w:r>
+        <w:rPr>
+          <w:sz w:val="24"/>
+          <w:szCs w:val="24"/>
+        </w:rPr>
         <w:t xml:space="preserve">Google chrome </w:t>
       </w:r>
-      <w:bookmarkStart w:id="0" w:name="_GoBack"/>
-      <w:bookmarkEnd w:id="0"/>
     </w:p>
     <w:p>
       <w:pPr>
         <w:pStyle w:val="ListParagraph"/>
         <w:ind w:left="2160"/>
+        <w:rPr>
+          <w:sz w:val="24"/>
+          <w:szCs w:val="24"/>
+        </w:rPr>
       </w:pPr>
     </w:p>
     <w:p>
@@ -584,17 +736,23 @@
         <w:ind w:left="426"/>
         <w:rPr>
           <w:b/>
+          <w:sz w:val="24"/>
+          <w:szCs w:val="24"/>
         </w:rPr>
       </w:pPr>
       <w:r>
         <w:rPr>
           <w:b/>
+          <w:sz w:val="24"/>
+          <w:szCs w:val="24"/>
         </w:rPr>
         <w:t>Desa</w:t>
       </w:r>
       <w:r>
         <w:rPr>
           <w:b/>
+          <w:sz w:val="24"/>
+          <w:szCs w:val="24"/>
         </w:rPr>
         <w:t>in</w:t>
       </w:r>
@@ -606,8 +764,16 @@
           <w:ilvl w:val="0"/>
           <w:numId w:val="7"/>
         </w:numPr>
+        <w:rPr>
+          <w:sz w:val="24"/>
+          <w:szCs w:val="24"/>
+        </w:rPr>
       </w:pPr>
       <w:r>
+        <w:rPr>
+          <w:sz w:val="24"/>
+          <w:szCs w:val="24"/>
+        </w:rPr>
         <w:t>Kalkulator Sederhana</w:t>
       </w:r>
     </w:p>
@@ -618,30 +784,48 @@
           <w:ilvl w:val="1"/>
           <w:numId w:val="7"/>
         </w:numPr>
+        <w:rPr>
+          <w:sz w:val="24"/>
+          <w:szCs w:val="24"/>
+        </w:rPr>
       </w:pPr>
       <w:r>
+        <w:rPr>
+          <w:sz w:val="24"/>
+          <w:szCs w:val="24"/>
+        </w:rPr>
         <w:t>Desain Awal</w:t>
       </w:r>
     </w:p>
     <w:p>
       <w:pPr>
         <w:pStyle w:val="ListParagraph"/>
-        <w:ind w:left="2520"/>
+        <w:ind w:left="1800"/>
+        <w:rPr>
+          <w:sz w:val="24"/>
+          <w:szCs w:val="24"/>
+        </w:rPr>
       </w:pPr>
     </w:p>
     <w:p>
       <w:pPr>
         <w:pStyle w:val="ListParagraph"/>
         <w:ind w:left="2520"/>
+        <w:rPr>
+          <w:sz w:val="24"/>
+          <w:szCs w:val="24"/>
+        </w:rPr>
       </w:pPr>
       <w:r>
         <w:rPr>
           <w:noProof/>
+          <w:sz w:val="24"/>
+          <w:szCs w:val="24"/>
         </w:rPr>
         <w:drawing>
-          <wp:inline distT="0" distB="0" distL="0" distR="0" wp14:anchorId="09015863" wp14:editId="13A87CCC">
-            <wp:extent cx="1035050" cy="1644488"/>
-            <wp:effectExtent l="0" t="0" r="0" b="0"/>
+          <wp:inline distT="0" distB="0" distL="0" distR="0" wp14:anchorId="14BFED90" wp14:editId="22096A75">
+            <wp:extent cx="2282038" cy="3625703"/>
+            <wp:effectExtent l="0" t="0" r="4445" b="0"/>
             <wp:docPr id="3" name="Picture 3"/>
             <wp:cNvGraphicFramePr>
               <a:graphicFrameLocks xmlns:a="http://schemas.openxmlformats.org/drawingml/2006/main" noChangeAspect="1"/>
@@ -667,7 +851,7 @@
                   <pic:spPr bwMode="auto">
                     <a:xfrm>
                       <a:off x="0" y="0"/>
-                      <a:ext cx="1044231" cy="1659075"/>
+                      <a:ext cx="2311501" cy="3672513"/>
                     </a:xfrm>
                     <a:prstGeom prst="rect">
                       <a:avLst/>
@@ -691,24 +875,21 @@
     <w:p>
       <w:pPr>
         <w:pStyle w:val="ListParagraph"/>
-        <w:ind w:left="1800"/>
-      </w:pPr>
-    </w:p>
-    <w:p>
-      <w:pPr>
-        <w:pStyle w:val="ListParagraph"/>
-        <w:ind w:left="1800"/>
-      </w:pPr>
-    </w:p>
-    <w:p>
-      <w:pPr>
-        <w:pStyle w:val="ListParagraph"/>
         <w:numPr>
           <w:ilvl w:val="1"/>
           <w:numId w:val="7"/>
         </w:numPr>
+        <w:ind w:left="1560"/>
+        <w:rPr>
+          <w:sz w:val="24"/>
+          <w:szCs w:val="24"/>
+        </w:rPr>
       </w:pPr>
       <w:r>
+        <w:rPr>
+          <w:sz w:val="24"/>
+          <w:szCs w:val="24"/>
+        </w:rPr>
         <w:t xml:space="preserve">Hasil  </w:t>
       </w:r>
     </w:p>
@@ -716,21 +897,31 @@
       <w:pPr>
         <w:pStyle w:val="ListParagraph"/>
         <w:ind w:left="1800"/>
+        <w:rPr>
+          <w:sz w:val="24"/>
+          <w:szCs w:val="24"/>
+        </w:rPr>
       </w:pPr>
     </w:p>
     <w:p>
       <w:pPr>
         <w:pStyle w:val="ListParagraph"/>
         <w:ind w:left="2520"/>
+        <w:rPr>
+          <w:sz w:val="24"/>
+          <w:szCs w:val="24"/>
+        </w:rPr>
       </w:pPr>
       <w:r>
         <w:rPr>
           <w:noProof/>
+          <w:sz w:val="24"/>
+          <w:szCs w:val="24"/>
         </w:rPr>
         <w:drawing>
-          <wp:inline distT="0" distB="0" distL="0" distR="0" wp14:anchorId="6F7CFEAC" wp14:editId="29430725">
-            <wp:extent cx="1060450" cy="1646073"/>
-            <wp:effectExtent l="0" t="0" r="6350" b="0"/>
+          <wp:inline distT="0" distB="0" distL="0" distR="0" wp14:anchorId="0ADC26BD" wp14:editId="3AC6E3A6">
+            <wp:extent cx="2243470" cy="3482405"/>
+            <wp:effectExtent l="0" t="0" r="4445" b="3810"/>
             <wp:docPr id="5" name="Picture 5"/>
             <wp:cNvGraphicFramePr>
               <a:graphicFrameLocks xmlns:a="http://schemas.openxmlformats.org/drawingml/2006/main" noChangeAspect="1"/>
@@ -756,7 +947,7 @@
                   <pic:spPr bwMode="auto">
                     <a:xfrm>
                       <a:off x="0" y="0"/>
-                      <a:ext cx="1062640" cy="1649473"/>
+                      <a:ext cx="2274959" cy="3531283"/>
                     </a:xfrm>
                     <a:prstGeom prst="rect">
                       <a:avLst/>
@@ -776,6 +967,8 @@
           </wp:inline>
         </w:drawing>
       </w:r>
+      <w:bookmarkStart w:id="0" w:name="_GoBack"/>
+      <w:bookmarkEnd w:id="0"/>
     </w:p>
     <w:p>
       <w:pPr>
@@ -783,6 +976,8 @@
         <w:ind w:left="1800"/>
         <w:rPr>
           <w:noProof/>
+          <w:sz w:val="24"/>
+          <w:szCs w:val="24"/>
         </w:rPr>
       </w:pPr>
     </w:p>
@@ -792,11 +987,15 @@
         <w:ind w:left="1800"/>
         <w:rPr>
           <w:noProof/>
+          <w:sz w:val="24"/>
+          <w:szCs w:val="24"/>
         </w:rPr>
       </w:pPr>
       <w:r>
         <w:rPr>
           <w:noProof/>
+          <w:sz w:val="24"/>
+          <w:szCs w:val="24"/>
         </w:rPr>
         <w:t xml:space="preserve"> </w:t>
       </w:r>
@@ -805,6 +1004,20 @@
       <w:pPr>
         <w:pStyle w:val="ListParagraph"/>
         <w:ind w:left="1800"/>
+        <w:rPr>
+          <w:sz w:val="24"/>
+          <w:szCs w:val="24"/>
+        </w:rPr>
+      </w:pPr>
+    </w:p>
+    <w:p>
+      <w:pPr>
+        <w:pStyle w:val="ListParagraph"/>
+        <w:ind w:left="1800"/>
+        <w:rPr>
+          <w:sz w:val="24"/>
+          <w:szCs w:val="24"/>
+        </w:rPr>
       </w:pPr>
     </w:p>
     <w:sectPr>

</xml_diff>

<commit_message>
youuwww brooooh we are commit again
</commit_message>
<xml_diff>
--- a/Laporan/LAPORAN UJIKOM REKAYASA PERANGKAT LUNAK.docx
+++ b/Laporan/LAPORAN UJIKOM REKAYASA PERANGKAT LUNAK.docx
@@ -183,6 +183,33 @@
       <w:pPr>
         <w:jc w:val="center"/>
         <w:rPr>
+          <w:sz w:val="24"/>
+          <w:szCs w:val="24"/>
+        </w:rPr>
+      </w:pPr>
+    </w:p>
+    <w:p>
+      <w:pPr>
+        <w:jc w:val="center"/>
+        <w:rPr>
+          <w:sz w:val="24"/>
+          <w:szCs w:val="24"/>
+        </w:rPr>
+      </w:pPr>
+    </w:p>
+    <w:p>
+      <w:pPr>
+        <w:jc w:val="center"/>
+        <w:rPr>
+          <w:sz w:val="24"/>
+          <w:szCs w:val="24"/>
+        </w:rPr>
+      </w:pPr>
+    </w:p>
+    <w:p>
+      <w:pPr>
+        <w:jc w:val="center"/>
+        <w:rPr>
           <w:rFonts w:ascii="Times New Roman" w:hAnsi="Times New Roman" w:cs="Times New Roman"/>
           <w:sz w:val="24"/>
           <w:szCs w:val="24"/>
@@ -214,33 +241,6 @@
         </w:rPr>
         <w:t>Gilar wahiditya</w:t>
       </w:r>
-    </w:p>
-    <w:p>
-      <w:pPr>
-        <w:jc w:val="center"/>
-        <w:rPr>
-          <w:sz w:val="24"/>
-          <w:szCs w:val="24"/>
-        </w:rPr>
-      </w:pPr>
-    </w:p>
-    <w:p>
-      <w:pPr>
-        <w:jc w:val="center"/>
-        <w:rPr>
-          <w:sz w:val="24"/>
-          <w:szCs w:val="24"/>
-        </w:rPr>
-      </w:pPr>
-    </w:p>
-    <w:p>
-      <w:pPr>
-        <w:jc w:val="center"/>
-        <w:rPr>
-          <w:sz w:val="24"/>
-          <w:szCs w:val="24"/>
-        </w:rPr>
-      </w:pPr>
     </w:p>
     <w:p>
       <w:pPr>
@@ -321,6 +321,16 @@
     <w:p>
       <w:pPr>
         <w:pStyle w:val="ListParagraph"/>
+        <w:rPr>
+          <w:rFonts w:ascii="Times New Roman" w:hAnsi="Times New Roman" w:cs="Times New Roman"/>
+          <w:sz w:val="24"/>
+          <w:szCs w:val="24"/>
+        </w:rPr>
+      </w:pPr>
+    </w:p>
+    <w:p>
+      <w:pPr>
+        <w:pStyle w:val="ListParagraph"/>
         <w:ind w:left="993"/>
         <w:rPr>
           <w:rFonts w:ascii="Times New Roman" w:hAnsi="Times New Roman" w:cs="Times New Roman"/>
@@ -352,17 +362,6 @@
         </w:rPr>
         <w:t>:</w:t>
       </w:r>
-    </w:p>
-    <w:p>
-      <w:pPr>
-        <w:pStyle w:val="ListParagraph"/>
-        <w:ind w:left="993"/>
-        <w:rPr>
-          <w:rFonts w:ascii="Times New Roman" w:hAnsi="Times New Roman" w:cs="Times New Roman"/>
-          <w:sz w:val="24"/>
-          <w:szCs w:val="24"/>
-        </w:rPr>
-      </w:pPr>
     </w:p>
     <w:p>
       <w:pPr>
@@ -411,8 +410,8 @@
         <w:tblLook w:val="04A0" w:firstRow="1" w:lastRow="0" w:firstColumn="1" w:lastColumn="0" w:noHBand="0" w:noVBand="1"/>
       </w:tblPr>
       <w:tblGrid>
-        <w:gridCol w:w="3505"/>
-        <w:gridCol w:w="3578"/>
+        <w:gridCol w:w="3614"/>
+        <w:gridCol w:w="3469"/>
       </w:tblGrid>
       <w:tr>
         <w:trPr>
@@ -492,9 +491,9 @@
                 <w:szCs w:val="24"/>
               </w:rPr>
               <w:drawing>
-                <wp:inline distT="0" distB="0" distL="0" distR="0" wp14:anchorId="7212CBF3" wp14:editId="56270F8E">
-                  <wp:extent cx="1007344" cy="1152525"/>
-                  <wp:effectExtent l="0" t="0" r="2540" b="0"/>
+                <wp:inline distT="0" distB="0" distL="0" distR="0" wp14:anchorId="42FBAE87" wp14:editId="4C634DBB">
+                  <wp:extent cx="1338220" cy="1531088"/>
+                  <wp:effectExtent l="0" t="0" r="0" b="0"/>
                   <wp:docPr id="2" name="Picture 2"/>
                   <wp:cNvGraphicFramePr>
                     <a:graphicFrameLocks xmlns:a="http://schemas.openxmlformats.org/drawingml/2006/main" noChangeAspect="1"/>
@@ -521,7 +520,7 @@
                         <pic:spPr>
                           <a:xfrm>
                             <a:off x="0" y="0"/>
-                            <a:ext cx="1009639" cy="1155151"/>
+                            <a:ext cx="1347263" cy="1541434"/>
                           </a:xfrm>
                           <a:prstGeom prst="rect">
                             <a:avLst/>
@@ -538,6 +537,7 @@
         <w:tc>
           <w:tcPr>
             <w:tcW w:w="4622" w:type="dxa"/>
+            <w:vAlign w:val="center"/>
           </w:tcPr>
           <w:p>
             <w:pPr>
@@ -642,6 +642,15 @@
     <w:p>
       <w:pPr>
         <w:pStyle w:val="ListParagraph"/>
+        <w:rPr>
+          <w:sz w:val="24"/>
+          <w:szCs w:val="24"/>
+        </w:rPr>
+      </w:pPr>
+    </w:p>
+    <w:p>
+      <w:pPr>
+        <w:pStyle w:val="ListParagraph"/>
         <w:ind w:left="993"/>
         <w:rPr>
           <w:sz w:val="24"/>
@@ -718,8 +727,94 @@
     </w:p>
     <w:p>
       <w:pPr>
-        <w:pStyle w:val="ListParagraph"/>
-        <w:ind w:left="2160"/>
+        <w:rPr>
+          <w:sz w:val="24"/>
+          <w:szCs w:val="24"/>
+        </w:rPr>
+      </w:pPr>
+    </w:p>
+    <w:p>
+      <w:pPr>
+        <w:rPr>
+          <w:sz w:val="24"/>
+          <w:szCs w:val="24"/>
+        </w:rPr>
+      </w:pPr>
+    </w:p>
+    <w:p>
+      <w:pPr>
+        <w:rPr>
+          <w:sz w:val="24"/>
+          <w:szCs w:val="24"/>
+        </w:rPr>
+      </w:pPr>
+    </w:p>
+    <w:p>
+      <w:pPr>
+        <w:rPr>
+          <w:sz w:val="24"/>
+          <w:szCs w:val="24"/>
+        </w:rPr>
+      </w:pPr>
+    </w:p>
+    <w:p>
+      <w:pPr>
+        <w:rPr>
+          <w:sz w:val="24"/>
+          <w:szCs w:val="24"/>
+        </w:rPr>
+      </w:pPr>
+    </w:p>
+    <w:p>
+      <w:pPr>
+        <w:rPr>
+          <w:sz w:val="24"/>
+          <w:szCs w:val="24"/>
+        </w:rPr>
+      </w:pPr>
+    </w:p>
+    <w:p>
+      <w:pPr>
+        <w:rPr>
+          <w:sz w:val="24"/>
+          <w:szCs w:val="24"/>
+        </w:rPr>
+      </w:pPr>
+    </w:p>
+    <w:p>
+      <w:pPr>
+        <w:rPr>
+          <w:sz w:val="24"/>
+          <w:szCs w:val="24"/>
+        </w:rPr>
+      </w:pPr>
+    </w:p>
+    <w:p>
+      <w:pPr>
+        <w:rPr>
+          <w:sz w:val="24"/>
+          <w:szCs w:val="24"/>
+        </w:rPr>
+      </w:pPr>
+    </w:p>
+    <w:p>
+      <w:pPr>
+        <w:rPr>
+          <w:sz w:val="24"/>
+          <w:szCs w:val="24"/>
+        </w:rPr>
+      </w:pPr>
+    </w:p>
+    <w:p>
+      <w:pPr>
+        <w:rPr>
+          <w:sz w:val="24"/>
+          <w:szCs w:val="24"/>
+        </w:rPr>
+      </w:pPr>
+    </w:p>
+    <w:p>
+      <w:pPr>
         <w:rPr>
           <w:sz w:val="24"/>
           <w:szCs w:val="24"/>
@@ -967,8 +1062,527 @@
           </wp:inline>
         </w:drawing>
       </w:r>
-      <w:bookmarkStart w:id="0" w:name="_GoBack"/>
-      <w:bookmarkEnd w:id="0"/>
+    </w:p>
+    <w:p>
+      <w:pPr>
+        <w:pStyle w:val="ListParagraph"/>
+        <w:ind w:left="2520"/>
+        <w:rPr>
+          <w:sz w:val="24"/>
+          <w:szCs w:val="24"/>
+        </w:rPr>
+      </w:pPr>
+    </w:p>
+    <w:p>
+      <w:pPr>
+        <w:pStyle w:val="ListParagraph"/>
+        <w:ind w:left="2520"/>
+        <w:rPr>
+          <w:sz w:val="24"/>
+          <w:szCs w:val="24"/>
+        </w:rPr>
+      </w:pPr>
+    </w:p>
+    <w:p>
+      <w:pPr>
+        <w:pStyle w:val="ListParagraph"/>
+        <w:numPr>
+          <w:ilvl w:val="0"/>
+          <w:numId w:val="6"/>
+        </w:numPr>
+        <w:ind w:left="426"/>
+        <w:rPr>
+          <w:sz w:val="24"/>
+          <w:szCs w:val="24"/>
+        </w:rPr>
+      </w:pPr>
+      <w:r>
+        <w:rPr>
+          <w:b/>
+          <w:sz w:val="24"/>
+          <w:szCs w:val="24"/>
+        </w:rPr>
+        <w:t>Perancangan</w:t>
+      </w:r>
+    </w:p>
+    <w:p>
+      <w:pPr>
+        <w:pStyle w:val="ListParagraph"/>
+        <w:ind w:left="426"/>
+        <w:rPr>
+          <w:sz w:val="24"/>
+          <w:szCs w:val="24"/>
+        </w:rPr>
+      </w:pPr>
+    </w:p>
+    <w:tbl>
+      <w:tblPr>
+        <w:tblStyle w:val="TableGrid"/>
+        <w:tblW w:w="0" w:type="auto"/>
+        <w:tblInd w:w="250" w:type="dxa"/>
+        <w:tblLayout w:type="fixed"/>
+        <w:tblLook w:val="04A0" w:firstRow="1" w:lastRow="0" w:firstColumn="1" w:lastColumn="0" w:noHBand="0" w:noVBand="1"/>
+      </w:tblPr>
+      <w:tblGrid>
+        <w:gridCol w:w="4678"/>
+        <w:gridCol w:w="4315"/>
+      </w:tblGrid>
+      <w:tr>
+        <w:tc>
+          <w:tcPr>
+            <w:tcW w:w="4678" w:type="dxa"/>
+            <w:tcBorders>
+              <w:top w:val="nil"/>
+              <w:left w:val="nil"/>
+              <w:bottom w:val="nil"/>
+              <w:right w:val="nil"/>
+            </w:tcBorders>
+          </w:tcPr>
+          <w:p>
+            <w:pPr>
+              <w:pStyle w:val="ListParagraph"/>
+              <w:ind w:left="0"/>
+              <w:rPr>
+                <w:sz w:val="24"/>
+                <w:szCs w:val="24"/>
+              </w:rPr>
+            </w:pPr>
+            <w:r>
+              <w:rPr>
+                <w:noProof/>
+                <w:sz w:val="24"/>
+                <w:szCs w:val="24"/>
+              </w:rPr>
+              <w:drawing>
+                <wp:inline distT="0" distB="0" distL="0" distR="0" wp14:anchorId="1E626C7E" wp14:editId="40E8E448">
+                  <wp:extent cx="3147238" cy="4922875"/>
+                  <wp:effectExtent l="0" t="0" r="0" b="0"/>
+                  <wp:docPr id="4" name="Picture 4"/>
+                  <wp:cNvGraphicFramePr>
+                    <a:graphicFrameLocks xmlns:a="http://schemas.openxmlformats.org/drawingml/2006/main" noChangeAspect="1"/>
+                  </wp:cNvGraphicFramePr>
+                  <a:graphic xmlns:a="http://schemas.openxmlformats.org/drawingml/2006/main">
+                    <a:graphicData uri="http://schemas.openxmlformats.org/drawingml/2006/picture">
+                      <pic:pic xmlns:pic="http://schemas.openxmlformats.org/drawingml/2006/picture">
+                        <pic:nvPicPr>
+                          <pic:cNvPr id="0" name="FlowchartDiagram1.png"/>
+                          <pic:cNvPicPr/>
+                        </pic:nvPicPr>
+                        <pic:blipFill>
+                          <a:blip r:embed="rId10">
+                            <a:extLst>
+                              <a:ext uri="{28A0092B-C50C-407E-A947-70E740481C1C}">
+                                <a14:useLocalDpi xmlns:a14="http://schemas.microsoft.com/office/drawing/2010/main" val="0"/>
+                              </a:ext>
+                            </a:extLst>
+                          </a:blip>
+                          <a:stretch>
+                            <a:fillRect/>
+                          </a:stretch>
+                        </pic:blipFill>
+                        <pic:spPr>
+                          <a:xfrm>
+                            <a:off x="0" y="0"/>
+                            <a:ext cx="3148635" cy="4925060"/>
+                          </a:xfrm>
+                          <a:prstGeom prst="rect">
+                            <a:avLst/>
+                          </a:prstGeom>
+                        </pic:spPr>
+                      </pic:pic>
+                    </a:graphicData>
+                  </a:graphic>
+                </wp:inline>
+              </w:drawing>
+            </w:r>
+          </w:p>
+        </w:tc>
+        <w:tc>
+          <w:tcPr>
+            <w:tcW w:w="4315" w:type="dxa"/>
+            <w:tcBorders>
+              <w:top w:val="nil"/>
+              <w:left w:val="nil"/>
+              <w:bottom w:val="nil"/>
+              <w:right w:val="nil"/>
+            </w:tcBorders>
+          </w:tcPr>
+          <w:p>
+            <w:pPr>
+              <w:pStyle w:val="ListParagraph"/>
+              <w:numPr>
+                <w:ilvl w:val="0"/>
+                <w:numId w:val="8"/>
+              </w:numPr>
+              <w:ind w:left="459"/>
+              <w:rPr>
+                <w:b/>
+                <w:sz w:val="24"/>
+                <w:szCs w:val="24"/>
+              </w:rPr>
+            </w:pPr>
+            <w:r>
+              <w:rPr>
+                <w:b/>
+                <w:sz w:val="24"/>
+                <w:szCs w:val="24"/>
+              </w:rPr>
+              <w:t>START</w:t>
+            </w:r>
+          </w:p>
+          <w:p>
+            <w:pPr>
+              <w:pStyle w:val="ListParagraph"/>
+              <w:ind w:left="459"/>
+              <w:rPr>
+                <w:sz w:val="24"/>
+                <w:szCs w:val="24"/>
+              </w:rPr>
+            </w:pPr>
+            <w:r>
+              <w:rPr>
+                <w:sz w:val="24"/>
+                <w:szCs w:val="24"/>
+              </w:rPr>
+              <w:t xml:space="preserve">START atau dapat diartikan sebagai mulai, </w:t>
+            </w:r>
+            <w:r>
+              <w:rPr>
+                <w:sz w:val="24"/>
+                <w:szCs w:val="24"/>
+              </w:rPr>
+              <w:t>artinya</w:t>
+            </w:r>
+            <w:r>
+              <w:rPr>
+                <w:sz w:val="24"/>
+                <w:szCs w:val="24"/>
+              </w:rPr>
+              <w:t xml:space="preserve"> sistem calculator di </w:t>
+            </w:r>
+            <w:r>
+              <w:rPr>
+                <w:sz w:val="24"/>
+                <w:szCs w:val="24"/>
+              </w:rPr>
+              <w:t>jalankan.</w:t>
+            </w:r>
+          </w:p>
+          <w:p>
+            <w:pPr>
+              <w:pStyle w:val="ListParagraph"/>
+              <w:numPr>
+                <w:ilvl w:val="0"/>
+                <w:numId w:val="8"/>
+              </w:numPr>
+              <w:ind w:left="459"/>
+              <w:rPr>
+                <w:b/>
+                <w:sz w:val="24"/>
+                <w:szCs w:val="24"/>
+              </w:rPr>
+            </w:pPr>
+            <w:r>
+              <w:rPr>
+                <w:b/>
+                <w:sz w:val="24"/>
+                <w:szCs w:val="24"/>
+              </w:rPr>
+              <w:t xml:space="preserve">Inisialisasi </w:t>
+            </w:r>
+          </w:p>
+          <w:p>
+            <w:pPr>
+              <w:pStyle w:val="ListParagraph"/>
+              <w:ind w:left="459"/>
+              <w:rPr>
+                <w:sz w:val="24"/>
+                <w:szCs w:val="24"/>
+              </w:rPr>
+            </w:pPr>
+            <w:r>
+              <w:rPr>
+                <w:sz w:val="24"/>
+                <w:szCs w:val="24"/>
+              </w:rPr>
+              <w:t>Sistem akan mendeklarasi a (angka pertama), b (angka kedua), o (operator), dan Hasil</w:t>
+            </w:r>
+            <w:r>
+              <w:rPr>
+                <w:sz w:val="24"/>
+                <w:szCs w:val="24"/>
+              </w:rPr>
+              <w:t>.</w:t>
+            </w:r>
+            <w:r>
+              <w:rPr>
+                <w:sz w:val="24"/>
+                <w:szCs w:val="24"/>
+              </w:rPr>
+              <w:t xml:space="preserve"> </w:t>
+            </w:r>
+          </w:p>
+          <w:p>
+            <w:pPr>
+              <w:pStyle w:val="ListParagraph"/>
+              <w:numPr>
+                <w:ilvl w:val="0"/>
+                <w:numId w:val="8"/>
+              </w:numPr>
+              <w:ind w:left="459"/>
+              <w:rPr>
+                <w:sz w:val="24"/>
+                <w:szCs w:val="24"/>
+              </w:rPr>
+            </w:pPr>
+            <w:r>
+              <w:rPr>
+                <w:b/>
+                <w:sz w:val="24"/>
+                <w:szCs w:val="24"/>
+              </w:rPr>
+              <w:t>Memasukan Nilai a dan b</w:t>
+            </w:r>
+          </w:p>
+          <w:p>
+            <w:pPr>
+              <w:pStyle w:val="ListParagraph"/>
+              <w:ind w:left="459"/>
+              <w:rPr>
+                <w:sz w:val="24"/>
+                <w:szCs w:val="24"/>
+              </w:rPr>
+            </w:pPr>
+            <w:r>
+              <w:rPr>
+                <w:sz w:val="24"/>
+                <w:szCs w:val="24"/>
+              </w:rPr>
+              <w:t xml:space="preserve">Disini user di </w:t>
+            </w:r>
+            <w:r>
+              <w:rPr>
+                <w:sz w:val="24"/>
+                <w:szCs w:val="24"/>
+              </w:rPr>
+              <w:t>minta</w:t>
+            </w:r>
+            <w:bookmarkStart w:id="0" w:name="_GoBack"/>
+            <w:bookmarkEnd w:id="0"/>
+            <w:r>
+              <w:rPr>
+                <w:sz w:val="24"/>
+                <w:szCs w:val="24"/>
+              </w:rPr>
+              <w:t xml:space="preserve"> untuk memasukan a (angka pertama) dan b (angka kedua)</w:t>
+            </w:r>
+            <w:r>
+              <w:rPr>
+                <w:sz w:val="24"/>
+                <w:szCs w:val="24"/>
+              </w:rPr>
+              <w:t>.</w:t>
+            </w:r>
+          </w:p>
+          <w:p>
+            <w:pPr>
+              <w:pStyle w:val="ListParagraph"/>
+              <w:numPr>
+                <w:ilvl w:val="0"/>
+                <w:numId w:val="8"/>
+              </w:numPr>
+              <w:ind w:left="459"/>
+              <w:rPr>
+                <w:sz w:val="24"/>
+                <w:szCs w:val="24"/>
+              </w:rPr>
+            </w:pPr>
+            <w:r>
+              <w:rPr>
+                <w:b/>
+                <w:sz w:val="24"/>
+                <w:szCs w:val="24"/>
+              </w:rPr>
+              <w:t>Masukan o</w:t>
+            </w:r>
+          </w:p>
+          <w:p>
+            <w:pPr>
+              <w:pStyle w:val="ListParagraph"/>
+              <w:ind w:left="459"/>
+              <w:rPr>
+                <w:sz w:val="24"/>
+                <w:szCs w:val="24"/>
+              </w:rPr>
+            </w:pPr>
+            <w:r>
+              <w:rPr>
+                <w:sz w:val="24"/>
+                <w:szCs w:val="24"/>
+              </w:rPr>
+              <w:t>Disini user di minta untuk memasukan o (operator). Misalnya +, - ,  x, dan : .</w:t>
+            </w:r>
+          </w:p>
+          <w:p>
+            <w:pPr>
+              <w:pStyle w:val="ListParagraph"/>
+              <w:numPr>
+                <w:ilvl w:val="0"/>
+                <w:numId w:val="8"/>
+              </w:numPr>
+              <w:ind w:left="459"/>
+              <w:rPr>
+                <w:b/>
+                <w:sz w:val="24"/>
+                <w:szCs w:val="24"/>
+              </w:rPr>
+            </w:pPr>
+            <w:r>
+              <w:rPr>
+                <w:b/>
+                <w:sz w:val="24"/>
+                <w:szCs w:val="24"/>
+              </w:rPr>
+              <w:t>Sistem</w:t>
+            </w:r>
+          </w:p>
+          <w:p>
+            <w:pPr>
+              <w:pStyle w:val="ListParagraph"/>
+              <w:ind w:left="459"/>
+              <w:rPr>
+                <w:sz w:val="24"/>
+                <w:szCs w:val="24"/>
+              </w:rPr>
+            </w:pPr>
+            <w:r>
+              <w:rPr>
+                <w:sz w:val="24"/>
+                <w:szCs w:val="24"/>
+              </w:rPr>
+              <w:t>Setelah user memasukan angka dan operator sistem akan menghitung apa yang telah di masukan oleh user.</w:t>
+            </w:r>
+          </w:p>
+          <w:p>
+            <w:pPr>
+              <w:pStyle w:val="ListParagraph"/>
+              <w:numPr>
+                <w:ilvl w:val="0"/>
+                <w:numId w:val="8"/>
+              </w:numPr>
+              <w:ind w:left="459"/>
+              <w:rPr>
+                <w:sz w:val="24"/>
+                <w:szCs w:val="24"/>
+              </w:rPr>
+            </w:pPr>
+            <w:r>
+              <w:rPr>
+                <w:b/>
+                <w:sz w:val="24"/>
+                <w:szCs w:val="24"/>
+              </w:rPr>
+              <w:t>Cetak hasil</w:t>
+            </w:r>
+          </w:p>
+          <w:p>
+            <w:pPr>
+              <w:pStyle w:val="ListParagraph"/>
+              <w:ind w:left="459"/>
+              <w:rPr>
+                <w:sz w:val="24"/>
+                <w:szCs w:val="24"/>
+              </w:rPr>
+            </w:pPr>
+            <w:r>
+              <w:rPr>
+                <w:sz w:val="24"/>
+                <w:szCs w:val="24"/>
+              </w:rPr>
+              <w:t>Setelah sistem menghitung angka yang telah di masukan user sistem akan mencetak hasilnya kelayar.</w:t>
+            </w:r>
+          </w:p>
+          <w:p>
+            <w:pPr>
+              <w:pStyle w:val="ListParagraph"/>
+              <w:ind w:left="459"/>
+              <w:rPr>
+                <w:sz w:val="24"/>
+                <w:szCs w:val="24"/>
+              </w:rPr>
+            </w:pPr>
+          </w:p>
+          <w:p>
+            <w:pPr>
+              <w:rPr>
+                <w:sz w:val="24"/>
+                <w:szCs w:val="24"/>
+              </w:rPr>
+            </w:pPr>
+            <w:r>
+              <w:rPr>
+                <w:sz w:val="24"/>
+                <w:szCs w:val="24"/>
+              </w:rPr>
+              <w:t xml:space="preserve">  </w:t>
+            </w:r>
+          </w:p>
+        </w:tc>
+      </w:tr>
+      <w:tr>
+        <w:tc>
+          <w:tcPr>
+            <w:tcW w:w="4678" w:type="dxa"/>
+            <w:tcBorders>
+              <w:top w:val="nil"/>
+              <w:left w:val="nil"/>
+              <w:bottom w:val="nil"/>
+              <w:right w:val="nil"/>
+            </w:tcBorders>
+          </w:tcPr>
+          <w:p>
+            <w:pPr>
+              <w:pStyle w:val="ListParagraph"/>
+              <w:ind w:left="0"/>
+              <w:rPr>
+                <w:noProof/>
+                <w:sz w:val="24"/>
+                <w:szCs w:val="24"/>
+              </w:rPr>
+            </w:pPr>
+          </w:p>
+        </w:tc>
+        <w:tc>
+          <w:tcPr>
+            <w:tcW w:w="4315" w:type="dxa"/>
+            <w:tcBorders>
+              <w:top w:val="nil"/>
+              <w:left w:val="nil"/>
+              <w:bottom w:val="nil"/>
+              <w:right w:val="nil"/>
+            </w:tcBorders>
+          </w:tcPr>
+          <w:p>
+            <w:pPr>
+              <w:pStyle w:val="ListParagraph"/>
+              <w:ind w:left="0"/>
+              <w:rPr>
+                <w:sz w:val="24"/>
+                <w:szCs w:val="24"/>
+              </w:rPr>
+            </w:pPr>
+          </w:p>
+        </w:tc>
+      </w:tr>
+    </w:tbl>
+    <w:p>
+      <w:pPr>
+        <w:pStyle w:val="ListParagraph"/>
+        <w:rPr>
+          <w:sz w:val="24"/>
+          <w:szCs w:val="24"/>
+        </w:rPr>
+      </w:pPr>
     </w:p>
     <w:p>
       <w:pPr>
@@ -1235,6 +1849,96 @@
     </w:lvl>
   </w:abstractNum>
   <w:abstractNum w:abstractNumId="2">
+    <w:nsid w:val="40BA7393"/>
+    <w:multiLevelType w:val="hybridMultilevel"/>
+    <w:tmpl w:val="4CB4E94A"/>
+    <w:lvl w:ilvl="0" w:tplc="731A39C8">
+      <w:start w:val="1"/>
+      <w:numFmt w:val="decimal"/>
+      <w:lvlText w:val="%1."/>
+      <w:lvlJc w:val="left"/>
+      <w:pPr>
+        <w:ind w:left="720" w:hanging="360"/>
+      </w:pPr>
+      <w:rPr>
+        <w:rFonts w:hint="default"/>
+        <w:b/>
+      </w:rPr>
+    </w:lvl>
+    <w:lvl w:ilvl="1" w:tplc="04090019" w:tentative="1">
+      <w:start w:val="1"/>
+      <w:numFmt w:val="lowerLetter"/>
+      <w:lvlText w:val="%2."/>
+      <w:lvlJc w:val="left"/>
+      <w:pPr>
+        <w:ind w:left="1440" w:hanging="360"/>
+      </w:pPr>
+    </w:lvl>
+    <w:lvl w:ilvl="2" w:tplc="0409001B" w:tentative="1">
+      <w:start w:val="1"/>
+      <w:numFmt w:val="lowerRoman"/>
+      <w:lvlText w:val="%3."/>
+      <w:lvlJc w:val="right"/>
+      <w:pPr>
+        <w:ind w:left="2160" w:hanging="180"/>
+      </w:pPr>
+    </w:lvl>
+    <w:lvl w:ilvl="3" w:tplc="0409000F" w:tentative="1">
+      <w:start w:val="1"/>
+      <w:numFmt w:val="decimal"/>
+      <w:lvlText w:val="%4."/>
+      <w:lvlJc w:val="left"/>
+      <w:pPr>
+        <w:ind w:left="2880" w:hanging="360"/>
+      </w:pPr>
+    </w:lvl>
+    <w:lvl w:ilvl="4" w:tplc="04090019" w:tentative="1">
+      <w:start w:val="1"/>
+      <w:numFmt w:val="lowerLetter"/>
+      <w:lvlText w:val="%5."/>
+      <w:lvlJc w:val="left"/>
+      <w:pPr>
+        <w:ind w:left="3600" w:hanging="360"/>
+      </w:pPr>
+    </w:lvl>
+    <w:lvl w:ilvl="5" w:tplc="0409001B" w:tentative="1">
+      <w:start w:val="1"/>
+      <w:numFmt w:val="lowerRoman"/>
+      <w:lvlText w:val="%6."/>
+      <w:lvlJc w:val="right"/>
+      <w:pPr>
+        <w:ind w:left="4320" w:hanging="180"/>
+      </w:pPr>
+    </w:lvl>
+    <w:lvl w:ilvl="6" w:tplc="0409000F" w:tentative="1">
+      <w:start w:val="1"/>
+      <w:numFmt w:val="decimal"/>
+      <w:lvlText w:val="%7."/>
+      <w:lvlJc w:val="left"/>
+      <w:pPr>
+        <w:ind w:left="5040" w:hanging="360"/>
+      </w:pPr>
+    </w:lvl>
+    <w:lvl w:ilvl="7" w:tplc="04090019" w:tentative="1">
+      <w:start w:val="1"/>
+      <w:numFmt w:val="lowerLetter"/>
+      <w:lvlText w:val="%8."/>
+      <w:lvlJc w:val="left"/>
+      <w:pPr>
+        <w:ind w:left="5760" w:hanging="360"/>
+      </w:pPr>
+    </w:lvl>
+    <w:lvl w:ilvl="8" w:tplc="0409001B" w:tentative="1">
+      <w:start w:val="1"/>
+      <w:numFmt w:val="lowerRoman"/>
+      <w:lvlText w:val="%9."/>
+      <w:lvlJc w:val="right"/>
+      <w:pPr>
+        <w:ind w:left="6480" w:hanging="180"/>
+      </w:pPr>
+    </w:lvl>
+  </w:abstractNum>
+  <w:abstractNum w:abstractNumId="3">
     <w:nsid w:val="46433518"/>
     <w:multiLevelType w:val="hybridMultilevel"/>
     <w:tmpl w:val="3D10239A"/>
@@ -1323,7 +2027,7 @@
       </w:pPr>
     </w:lvl>
   </w:abstractNum>
-  <w:abstractNum w:abstractNumId="3">
+  <w:abstractNum w:abstractNumId="4">
     <w:nsid w:val="49557965"/>
     <w:multiLevelType w:val="hybridMultilevel"/>
     <w:tmpl w:val="D6F87ECE"/>
@@ -1436,11 +2140,11 @@
       </w:rPr>
     </w:lvl>
   </w:abstractNum>
-  <w:abstractNum w:abstractNumId="4">
+  <w:abstractNum w:abstractNumId="5">
     <w:nsid w:val="53FD5241"/>
     <w:multiLevelType w:val="hybridMultilevel"/>
-    <w:tmpl w:val="DE8E9746"/>
-    <w:lvl w:ilvl="0" w:tplc="04090015">
+    <w:tmpl w:val="42E2320C"/>
+    <w:lvl w:ilvl="0" w:tplc="6876181C">
       <w:start w:val="1"/>
       <w:numFmt w:val="upperLetter"/>
       <w:lvlText w:val="%1."/>
@@ -1450,6 +2154,7 @@
       </w:pPr>
       <w:rPr>
         <w:rFonts w:hint="default"/>
+        <w:b/>
       </w:rPr>
     </w:lvl>
     <w:lvl w:ilvl="1" w:tplc="04090019" w:tentative="1">
@@ -1525,7 +2230,7 @@
       </w:pPr>
     </w:lvl>
   </w:abstractNum>
-  <w:abstractNum w:abstractNumId="5">
+  <w:abstractNum w:abstractNumId="6">
     <w:nsid w:val="76254E19"/>
     <w:multiLevelType w:val="hybridMultilevel"/>
     <w:tmpl w:val="B70A7C04"/>
@@ -1638,7 +2343,7 @@
       </w:rPr>
     </w:lvl>
   </w:abstractNum>
-  <w:abstractNum w:abstractNumId="6">
+  <w:abstractNum w:abstractNumId="7">
     <w:nsid w:val="7AB3681A"/>
     <w:multiLevelType w:val="hybridMultilevel"/>
     <w:tmpl w:val="0280291C"/>
@@ -1755,21 +2460,24 @@
     <w:abstractNumId w:val="0"/>
   </w:num>
   <w:num w:numId="2">
-    <w:abstractNumId w:val="6"/>
+    <w:abstractNumId w:val="7"/>
   </w:num>
   <w:num w:numId="3">
     <w:abstractNumId w:val="1"/>
   </w:num>
   <w:num w:numId="4">
+    <w:abstractNumId w:val="4"/>
+  </w:num>
+  <w:num w:numId="5">
+    <w:abstractNumId w:val="6"/>
+  </w:num>
+  <w:num w:numId="6">
+    <w:abstractNumId w:val="5"/>
+  </w:num>
+  <w:num w:numId="7">
     <w:abstractNumId w:val="3"/>
   </w:num>
-  <w:num w:numId="5">
-    <w:abstractNumId w:val="5"/>
-  </w:num>
-  <w:num w:numId="6">
-    <w:abstractNumId w:val="4"/>
-  </w:num>
-  <w:num w:numId="7">
+  <w:num w:numId="8">
     <w:abstractNumId w:val="2"/>
   </w:num>
 </w:numbering>

</xml_diff>

<commit_message>
yeayyyyyyy commit again guyss!!!!!
</commit_message>
<xml_diff>
--- a/Laporan/LAPORAN UJIKOM REKAYASA PERANGKAT LUNAK.docx
+++ b/Laporan/LAPORAN UJIKOM REKAYASA PERANGKAT LUNAK.docx
@@ -1104,6 +1104,8 @@
         </w:rPr>
         <w:t>Perancangan</w:t>
       </w:r>
+      <w:bookmarkStart w:id="0" w:name="_GoBack"/>
+      <w:bookmarkEnd w:id="0"/>
     </w:p>
     <w:p>
       <w:pPr>
@@ -1367,8 +1369,6 @@
               </w:rPr>
               <w:t>minta</w:t>
             </w:r>
-            <w:bookmarkStart w:id="0" w:name="_GoBack"/>
-            <w:bookmarkEnd w:id="0"/>
             <w:r>
               <w:rPr>
                 <w:sz w:val="24"/>
@@ -1529,106 +1529,11 @@
           </w:p>
         </w:tc>
       </w:tr>
-      <w:tr>
-        <w:tc>
-          <w:tcPr>
-            <w:tcW w:w="4678" w:type="dxa"/>
-            <w:tcBorders>
-              <w:top w:val="nil"/>
-              <w:left w:val="nil"/>
-              <w:bottom w:val="nil"/>
-              <w:right w:val="nil"/>
-            </w:tcBorders>
-          </w:tcPr>
-          <w:p>
-            <w:pPr>
-              <w:pStyle w:val="ListParagraph"/>
-              <w:ind w:left="0"/>
-              <w:rPr>
-                <w:noProof/>
-                <w:sz w:val="24"/>
-                <w:szCs w:val="24"/>
-              </w:rPr>
-            </w:pPr>
-          </w:p>
-        </w:tc>
-        <w:tc>
-          <w:tcPr>
-            <w:tcW w:w="4315" w:type="dxa"/>
-            <w:tcBorders>
-              <w:top w:val="nil"/>
-              <w:left w:val="nil"/>
-              <w:bottom w:val="nil"/>
-              <w:right w:val="nil"/>
-            </w:tcBorders>
-          </w:tcPr>
-          <w:p>
-            <w:pPr>
-              <w:pStyle w:val="ListParagraph"/>
-              <w:ind w:left="0"/>
-              <w:rPr>
-                <w:sz w:val="24"/>
-                <w:szCs w:val="24"/>
-              </w:rPr>
-            </w:pPr>
-          </w:p>
-        </w:tc>
-      </w:tr>
     </w:tbl>
     <w:p>
       <w:pPr>
-        <w:pStyle w:val="ListParagraph"/>
-        <w:rPr>
-          <w:sz w:val="24"/>
-          <w:szCs w:val="24"/>
-        </w:rPr>
-      </w:pPr>
-    </w:p>
-    <w:p>
-      <w:pPr>
-        <w:pStyle w:val="ListParagraph"/>
-        <w:ind w:left="1800"/>
         <w:rPr>
           <w:noProof/>
-          <w:sz w:val="24"/>
-          <w:szCs w:val="24"/>
-        </w:rPr>
-      </w:pPr>
-    </w:p>
-    <w:p>
-      <w:pPr>
-        <w:pStyle w:val="ListParagraph"/>
-        <w:ind w:left="1800"/>
-        <w:rPr>
-          <w:noProof/>
-          <w:sz w:val="24"/>
-          <w:szCs w:val="24"/>
-        </w:rPr>
-      </w:pPr>
-      <w:r>
-        <w:rPr>
-          <w:noProof/>
-          <w:sz w:val="24"/>
-          <w:szCs w:val="24"/>
-        </w:rPr>
-        <w:t xml:space="preserve"> </w:t>
-      </w:r>
-    </w:p>
-    <w:p>
-      <w:pPr>
-        <w:pStyle w:val="ListParagraph"/>
-        <w:ind w:left="1800"/>
-        <w:rPr>
-          <w:sz w:val="24"/>
-          <w:szCs w:val="24"/>
-        </w:rPr>
-      </w:pPr>
-    </w:p>
-    <w:p>
-      <w:pPr>
-        <w:pStyle w:val="ListParagraph"/>
-        <w:ind w:left="1800"/>
-        <w:rPr>
           <w:sz w:val="24"/>
           <w:szCs w:val="24"/>
         </w:rPr>

</xml_diff>

<commit_message>
commit again browwww yeayy
</commit_message>
<xml_diff>
--- a/Laporan/LAPORAN UJIKOM REKAYASA PERANGKAT LUNAK.docx
+++ b/Laporan/LAPORAN UJIKOM REKAYASA PERANGKAT LUNAK.docx
@@ -12,6 +12,8 @@
           <w:szCs w:val="24"/>
         </w:rPr>
       </w:pPr>
+      <w:bookmarkStart w:id="0" w:name="_GoBack"/>
+      <w:bookmarkEnd w:id="0"/>
       <w:r>
         <w:rPr>
           <w:rFonts w:ascii="Times New Roman" w:hAnsi="Times New Roman" w:cs="Times New Roman"/>
@@ -125,7 +127,7 @@
                     <pic:cNvPicPr/>
                   </pic:nvPicPr>
                   <pic:blipFill>
-                    <a:blip r:embed="rId6">
+                    <a:blip r:embed="rId7">
                       <a:extLst>
                         <a:ext uri="{28A0092B-C50C-407E-A947-70E740481C1C}">
                           <a14:useLocalDpi xmlns:a14="http://schemas.microsoft.com/office/drawing/2010/main" val="0"/>
@@ -506,7 +508,7 @@
                           <pic:cNvPicPr/>
                         </pic:nvPicPr>
                         <pic:blipFill>
-                          <a:blip r:embed="rId7" cstate="print">
+                          <a:blip r:embed="rId8" cstate="print">
                             <a:extLst>
                               <a:ext uri="{28A0092B-C50C-407E-A947-70E740481C1C}">
                                 <a14:useLocalDpi xmlns:a14="http://schemas.microsoft.com/office/drawing/2010/main" val="0"/>
@@ -933,7 +935,7 @@
                     <pic:cNvPicPr/>
                   </pic:nvPicPr>
                   <pic:blipFill rotWithShape="1">
-                    <a:blip r:embed="rId8" cstate="print">
+                    <a:blip r:embed="rId9" cstate="print">
                       <a:extLst>
                         <a:ext uri="{28A0092B-C50C-407E-A947-70E740481C1C}">
                           <a14:useLocalDpi xmlns:a14="http://schemas.microsoft.com/office/drawing/2010/main" val="0"/>
@@ -1029,7 +1031,7 @@
                     <pic:cNvPicPr/>
                   </pic:nvPicPr>
                   <pic:blipFill rotWithShape="1">
-                    <a:blip r:embed="rId9" cstate="print">
+                    <a:blip r:embed="rId10" cstate="print">
                       <a:extLst>
                         <a:ext uri="{28A0092B-C50C-407E-A947-70E740481C1C}">
                           <a14:useLocalDpi xmlns:a14="http://schemas.microsoft.com/office/drawing/2010/main" val="0"/>
@@ -1104,8 +1106,6 @@
         </w:rPr>
         <w:t>Perancangan</w:t>
       </w:r>
-      <w:bookmarkStart w:id="0" w:name="_GoBack"/>
-      <w:bookmarkEnd w:id="0"/>
     </w:p>
     <w:p>
       <w:pPr>
@@ -1171,7 +1171,7 @@
                           <pic:cNvPicPr/>
                         </pic:nvPicPr>
                         <pic:blipFill>
-                          <a:blip r:embed="rId10">
+                          <a:blip r:embed="rId11">
                             <a:extLst>
                               <a:ext uri="{28A0092B-C50C-407E-A947-70E740481C1C}">
                                 <a14:useLocalDpi xmlns:a14="http://schemas.microsoft.com/office/drawing/2010/main" val="0"/>
@@ -3171,4 +3171,16 @@
   <a:objectDefaults/>
   <a:extraClrSchemeLst/>
 </a:theme>
+</file>
+
+<file path=customXml/item1.xml><?xml version="1.0" encoding="utf-8"?>
+<b:Sources xmlns:b="http://schemas.openxmlformats.org/officeDocument/2006/bibliography" xmlns="http://schemas.openxmlformats.org/officeDocument/2006/bibliography" SelectedStyle="\APA.XSL" StyleName="APA"/>
+</file>
+
+<file path=customXml/itemProps1.xml><?xml version="1.0" encoding="utf-8"?>
+<ds:datastoreItem xmlns:ds="http://schemas.openxmlformats.org/officeDocument/2006/customXml" ds:itemID="{98488DFD-352D-44CA-BB15-AF97EC8733AA}">
+  <ds:schemaRefs>
+    <ds:schemaRef ds:uri="http://schemas.openxmlformats.org/officeDocument/2006/bibliography"/>
+  </ds:schemaRefs>
+</ds:datastoreItem>
 </file>
</xml_diff>